<commit_message>
Finished annotated and modifying Multicore 'Trythis' made changes to mod3.doc - spelling corrections on subtractor.c -renamed to working file MulticoreNJM.c
</commit_message>
<xml_diff>
--- a/Mod3/Module3.docx
+++ b/Mod3/Module3.docx
@@ -1108,6 +1108,51 @@
       </w:pPr>
       <w:r>
         <w:rPr/>
+        <w:drawing>
+          <wp:anchor behindDoc="0" distT="0" distB="0" distL="0" distR="0" simplePos="0" locked="0" layoutInCell="1" allowOverlap="1" relativeHeight="9">
+            <wp:simplePos x="0" y="0"/>
+            <wp:positionH relativeFrom="column">
+              <wp:posOffset>57150</wp:posOffset>
+            </wp:positionH>
+            <wp:positionV relativeFrom="paragraph">
+              <wp:posOffset>-80010</wp:posOffset>
+            </wp:positionV>
+            <wp:extent cx="5943600" cy="6216650"/>
+            <wp:effectExtent l="0" t="0" r="0" b="0"/>
+            <wp:wrapSquare wrapText="largest"/>
+            <wp:docPr id="8" name="Image8" descr=""/>
+            <wp:cNvGraphicFramePr>
+              <a:graphicFrameLocks xmlns:a="http://schemas.openxmlformats.org/drawingml/2006/main" noChangeAspect="1"/>
+            </wp:cNvGraphicFramePr>
+            <a:graphic xmlns:a="http://schemas.openxmlformats.org/drawingml/2006/main">
+              <a:graphicData uri="http://schemas.openxmlformats.org/drawingml/2006/picture">
+                <pic:pic xmlns:pic="http://schemas.openxmlformats.org/drawingml/2006/picture">
+                  <pic:nvPicPr>
+                    <pic:cNvPr id="8" name="Image8" descr=""/>
+                    <pic:cNvPicPr>
+                      <a:picLocks noChangeAspect="1" noChangeArrowheads="1"/>
+                    </pic:cNvPicPr>
+                  </pic:nvPicPr>
+                  <pic:blipFill>
+                    <a:blip r:embed="rId16"/>
+                    <a:stretch>
+                      <a:fillRect/>
+                    </a:stretch>
+                  </pic:blipFill>
+                  <pic:spPr bwMode="auto">
+                    <a:xfrm>
+                      <a:off x="0" y="0"/>
+                      <a:ext cx="5943600" cy="6216650"/>
+                    </a:xfrm>
+                    <a:prstGeom prst="rect">
+                      <a:avLst/>
+                    </a:prstGeom>
+                  </pic:spPr>
+                </pic:pic>
+              </a:graphicData>
+            </a:graphic>
+          </wp:anchor>
+        </w:drawing>
       </w:r>
     </w:p>
     <w:p>
@@ -1680,6 +1725,28 @@
       <w:rFonts w:ascii="Cambria" w:hAnsi="Cambria" w:asciiTheme="majorHAnsi" w:hAnsiTheme="majorHAnsi"/>
     </w:rPr>
   </w:style>
+  <w:style w:type="character" w:styleId="ListLabel7">
+    <w:name w:val="ListLabel 7"/>
+    <w:qFormat/>
+    <w:rPr>
+      <w:b/>
+    </w:rPr>
+  </w:style>
+  <w:style w:type="character" w:styleId="ListLabel8">
+    <w:name w:val="ListLabel 8"/>
+    <w:qFormat/>
+    <w:rPr>
+      <w:rFonts w:ascii="Cambria" w:hAnsi="Cambria" w:asciiTheme="majorHAnsi" w:hAnsiTheme="majorHAnsi"/>
+      <w:b/>
+    </w:rPr>
+  </w:style>
+  <w:style w:type="character" w:styleId="ListLabel9">
+    <w:name w:val="ListLabel 9"/>
+    <w:qFormat/>
+    <w:rPr>
+      <w:rFonts w:ascii="Cambria" w:hAnsi="Cambria" w:asciiTheme="majorHAnsi" w:hAnsiTheme="majorHAnsi"/>
+    </w:rPr>
+  </w:style>
   <w:style w:type="paragraph" w:styleId="Heading">
     <w:name w:val="Heading"/>
     <w:basedOn w:val="Normal"/>

</xml_diff>

<commit_message>
finished Module3 assignment including the bug. multicore finished.
</commit_message>
<xml_diff>
--- a/Mod3/Module3.docx
+++ b/Mod3/Module3.docx
@@ -1194,6 +1194,51 @@
       </w:pPr>
       <w:r>
         <w:rPr/>
+        <w:drawing>
+          <wp:anchor behindDoc="0" distT="0" distB="0" distL="0" distR="0" simplePos="0" locked="0" layoutInCell="1" allowOverlap="1" relativeHeight="10">
+            <wp:simplePos x="0" y="0"/>
+            <wp:positionH relativeFrom="column">
+              <wp:align>center</wp:align>
+            </wp:positionH>
+            <wp:positionV relativeFrom="paragraph">
+              <wp:posOffset>635</wp:posOffset>
+            </wp:positionV>
+            <wp:extent cx="5943600" cy="6731000"/>
+            <wp:effectExtent l="0" t="0" r="0" b="0"/>
+            <wp:wrapSquare wrapText="largest"/>
+            <wp:docPr id="9" name="Image9" descr=""/>
+            <wp:cNvGraphicFramePr>
+              <a:graphicFrameLocks xmlns:a="http://schemas.openxmlformats.org/drawingml/2006/main" noChangeAspect="1"/>
+            </wp:cNvGraphicFramePr>
+            <a:graphic xmlns:a="http://schemas.openxmlformats.org/drawingml/2006/main">
+              <a:graphicData uri="http://schemas.openxmlformats.org/drawingml/2006/picture">
+                <pic:pic xmlns:pic="http://schemas.openxmlformats.org/drawingml/2006/picture">
+                  <pic:nvPicPr>
+                    <pic:cNvPr id="9" name="Image9" descr=""/>
+                    <pic:cNvPicPr>
+                      <a:picLocks noChangeAspect="1" noChangeArrowheads="1"/>
+                    </pic:cNvPicPr>
+                  </pic:nvPicPr>
+                  <pic:blipFill>
+                    <a:blip r:embed="rId17"/>
+                    <a:stretch>
+                      <a:fillRect/>
+                    </a:stretch>
+                  </pic:blipFill>
+                  <pic:spPr bwMode="auto">
+                    <a:xfrm>
+                      <a:off x="0" y="0"/>
+                      <a:ext cx="5943600" cy="6731000"/>
+                    </a:xfrm>
+                    <a:prstGeom prst="rect">
+                      <a:avLst/>
+                    </a:prstGeom>
+                  </pic:spPr>
+                </pic:pic>
+              </a:graphicData>
+            </a:graphic>
+          </wp:anchor>
+        </w:drawing>
       </w:r>
     </w:p>
     <w:sectPr>

</xml_diff>